<commit_message>
Détail sur Manuel de la roulette
</commit_message>
<xml_diff>
--- a/Darwin Documentation.docx
+++ b/Darwin Documentation.docx
@@ -132,7 +132,6 @@
       </w:pPr>
       <w:bookmarkStart w:id="0" w:name="_Toc319053320"/>
       <w:r>
-        <w:lastRenderedPageBreak/>
         <w:t>Sommaire</w:t>
       </w:r>
       <w:bookmarkEnd w:id="0"/>
@@ -236,7 +235,7 @@
                 <w:noProof/>
                 <w:webHidden/>
               </w:rPr>
-              <w:t>2</w:t>
+              <w:t>1</w:t>
             </w:r>
             <w:r>
               <w:rPr>
@@ -306,7 +305,7 @@
                 <w:noProof/>
                 <w:webHidden/>
               </w:rPr>
-              <w:t>3</w:t>
+              <w:t>1</w:t>
             </w:r>
             <w:r>
               <w:rPr>
@@ -376,7 +375,7 @@
                 <w:noProof/>
                 <w:webHidden/>
               </w:rPr>
-              <w:t>3</w:t>
+              <w:t>1</w:t>
             </w:r>
             <w:r>
               <w:rPr>
@@ -446,7 +445,7 @@
                 <w:noProof/>
                 <w:webHidden/>
               </w:rPr>
-              <w:t>5</w:t>
+              <w:t>1</w:t>
             </w:r>
             <w:r>
               <w:rPr>
@@ -516,7 +515,7 @@
                 <w:noProof/>
                 <w:webHidden/>
               </w:rPr>
-              <w:t>5</w:t>
+              <w:t>1</w:t>
             </w:r>
             <w:r>
               <w:rPr>
@@ -586,7 +585,7 @@
                 <w:noProof/>
                 <w:webHidden/>
               </w:rPr>
-              <w:t>5</w:t>
+              <w:t>1</w:t>
             </w:r>
             <w:r>
               <w:rPr>
@@ -656,7 +655,7 @@
                 <w:noProof/>
                 <w:webHidden/>
               </w:rPr>
-              <w:t>6</w:t>
+              <w:t>1</w:t>
             </w:r>
             <w:r>
               <w:rPr>
@@ -726,7 +725,7 @@
                 <w:noProof/>
                 <w:webHidden/>
               </w:rPr>
-              <w:t>8</w:t>
+              <w:t>1</w:t>
             </w:r>
             <w:r>
               <w:rPr>
@@ -796,7 +795,7 @@
                 <w:noProof/>
                 <w:webHidden/>
               </w:rPr>
-              <w:t>8</w:t>
+              <w:t>1</w:t>
             </w:r>
             <w:r>
               <w:rPr>
@@ -866,7 +865,7 @@
                 <w:noProof/>
                 <w:webHidden/>
               </w:rPr>
-              <w:t>8</w:t>
+              <w:t>1</w:t>
             </w:r>
             <w:r>
               <w:rPr>
@@ -936,7 +935,7 @@
                 <w:noProof/>
                 <w:webHidden/>
               </w:rPr>
-              <w:t>8</w:t>
+              <w:t>1</w:t>
             </w:r>
             <w:r>
               <w:rPr>
@@ -1006,7 +1005,7 @@
                 <w:noProof/>
                 <w:webHidden/>
               </w:rPr>
-              <w:t>9</w:t>
+              <w:t>1</w:t>
             </w:r>
             <w:r>
               <w:rPr>
@@ -1076,7 +1075,7 @@
                 <w:noProof/>
                 <w:webHidden/>
               </w:rPr>
-              <w:t>9</w:t>
+              <w:t>1</w:t>
             </w:r>
             <w:r>
               <w:rPr>
@@ -1118,7 +1117,6 @@
       </w:pPr>
       <w:bookmarkStart w:id="1" w:name="_Toc319053321"/>
       <w:r>
-        <w:lastRenderedPageBreak/>
         <w:t>Presentation</w:t>
       </w:r>
       <w:bookmarkEnd w:id="1"/>
@@ -1448,7 +1446,6 @@
         <w:jc w:val="left"/>
       </w:pPr>
       <w:r>
-        <w:lastRenderedPageBreak/>
         <w:tab/>
         <w:t>Les sélections</w:t>
       </w:r>
@@ -1573,7 +1570,6 @@
       </w:pPr>
       <w:bookmarkStart w:id="3" w:name="_Toc319053323"/>
       <w:r>
-        <w:lastRenderedPageBreak/>
         <w:t>Modele de darwin</w:t>
       </w:r>
       <w:bookmarkEnd w:id="3"/>
@@ -1833,7 +1829,6 @@
         </w:rPr>
       </w:pPr>
       <w:r>
-        <w:lastRenderedPageBreak/>
         <w:t xml:space="preserve">Enfin les dernières interactions majeures présentées dans ce diagramme sont celles liées directement à la classe principale : </w:t>
       </w:r>
       <w:r>
@@ -2118,26 +2113,13 @@
           <w:rPr>
             <w:rStyle w:val="Lienhypertexte"/>
           </w:rPr>
-          <w:t>Java</w:t>
-        </w:r>
-        <w:r>
-          <w:rPr>
-            <w:rStyle w:val="Lienhypertexte"/>
-          </w:rPr>
-          <w:t>D</w:t>
-        </w:r>
-        <w:r>
-          <w:rPr>
-            <w:rStyle w:val="Lienhypertexte"/>
-          </w:rPr>
-          <w:t>oc</w:t>
+          <w:t>JavaDoc</w:t>
         </w:r>
         <w:proofErr w:type="spellEnd"/>
       </w:hyperlink>
     </w:p>
     <w:p>
       <w:r>
-        <w:lastRenderedPageBreak/>
         <w:tab/>
         <w:t xml:space="preserve">La classe sélection naturelle et la classe qui va opérer le processus d’évolution </w:t>
       </w:r>
@@ -2251,25 +2233,7 @@
           <w:rPr>
             <w:rStyle w:val="Lienhypertexte"/>
           </w:rPr>
-          <w:t>Jav</w:t>
-        </w:r>
-        <w:r>
-          <w:rPr>
-            <w:rStyle w:val="Lienhypertexte"/>
-          </w:rPr>
-          <w:t>a</w:t>
-        </w:r>
-        <w:r>
-          <w:rPr>
-            <w:rStyle w:val="Lienhypertexte"/>
-          </w:rPr>
-          <w:t>D</w:t>
-        </w:r>
-        <w:r>
-          <w:rPr>
-            <w:rStyle w:val="Lienhypertexte"/>
-          </w:rPr>
-          <w:t>oc</w:t>
+          <w:t>JavaDoc</w:t>
         </w:r>
         <w:proofErr w:type="spellEnd"/>
       </w:hyperlink>
@@ -2385,9 +2349,23 @@
     </w:p>
     <w:p>
       <w:pPr>
+        <w:rPr>
+          <w:caps/>
+          <w:color w:val="632423" w:themeColor="accent2" w:themeShade="80"/>
+          <w:spacing w:val="15"/>
+          <w:sz w:val="24"/>
+          <w:szCs w:val="24"/>
+        </w:rPr>
+      </w:pPr>
+      <w:bookmarkStart w:id="8" w:name="_Toc319053328"/>
+      <w:r>
+        <w:br w:type="page"/>
+      </w:r>
+    </w:p>
+    <w:p>
+      <w:pPr>
         <w:pStyle w:val="Titre2"/>
       </w:pPr>
-      <w:bookmarkStart w:id="8" w:name="_Toc319053328"/>
       <w:r>
         <w:t>Selection</w:t>
       </w:r>
@@ -2491,12 +2469,590 @@
         <w:pStyle w:val="Titre4"/>
         <w:jc w:val="left"/>
       </w:pPr>
-      <w:r>
-        <w:lastRenderedPageBreak/>
+    </w:p>
+    <w:p>
+      <w:pPr>
+        <w:pStyle w:val="Titre4"/>
+        <w:jc w:val="left"/>
+      </w:pPr>
+      <w:r>
+        <w:tab/>
+        <w:t>Selection Roulette</w:t>
+      </w:r>
+    </w:p>
+    <w:p>
+      <w:r>
+        <w:tab/>
+        <w:t xml:space="preserve">La sélection par roulette permet de mêler à la fois probabilités, chances et efficacité de convergence. Le principe est le suivant, on associe à chacun des individus une probabilité d’être sélectionné, plus importante suivant que  son évaluation dans l’environnement est élevée. Ensuite on tire à la roulette l’individu ou les individus </w:t>
+      </w:r>
+      <w:proofErr w:type="gramStart"/>
+      <w:r>
+        <w:t>( en</w:t>
+      </w:r>
+      <w:proofErr w:type="gramEnd"/>
+      <w:r>
+        <w:t xml:space="preserve"> tirant plusieurs fois) à sélectionner en fonction des probabilités définies précédemment.</w:t>
+      </w:r>
+    </w:p>
+    <w:p>
+      <w:r>
+        <w:tab/>
+        <w:t>Exemple :</w:t>
+      </w:r>
+    </w:p>
+    <w:tbl>
+      <w:tblPr>
+        <w:tblStyle w:val="Grilledutableau"/>
+        <w:tblpPr w:leftFromText="141" w:rightFromText="141" w:vertAnchor="text" w:tblpY="1"/>
+        <w:tblOverlap w:val="never"/>
+        <w:tblW w:w="0" w:type="auto"/>
+        <w:tblLook w:val="04A0" w:firstRow="1" w:lastRow="0" w:firstColumn="1" w:lastColumn="0" w:noHBand="0" w:noVBand="1"/>
+      </w:tblPr>
+      <w:tblGrid>
+        <w:gridCol w:w="1878"/>
+        <w:gridCol w:w="1225"/>
+        <w:gridCol w:w="1275"/>
+      </w:tblGrid>
+      <w:tr>
+        <w:tc>
+          <w:tcPr>
+            <w:tcW w:w="0" w:type="auto"/>
+          </w:tcPr>
+          <w:p>
+            <w:r>
+              <w:t>Nom de l’individu</w:t>
+            </w:r>
+          </w:p>
+        </w:tc>
+        <w:tc>
+          <w:tcPr>
+            <w:tcW w:w="0" w:type="auto"/>
+          </w:tcPr>
+          <w:p>
+            <w:r>
+              <w:t>Evaluation</w:t>
+            </w:r>
+          </w:p>
+        </w:tc>
+        <w:tc>
+          <w:tcPr>
+            <w:tcW w:w="0" w:type="auto"/>
+          </w:tcPr>
+          <w:p>
+            <w:r>
+              <w:t>Probabilité</w:t>
+            </w:r>
+          </w:p>
+        </w:tc>
+      </w:tr>
+      <w:tr>
+        <w:tc>
+          <w:tcPr>
+            <w:tcW w:w="0" w:type="auto"/>
+          </w:tcPr>
+          <w:p>
+            <w:r>
+              <w:t>Individu 1</w:t>
+            </w:r>
+          </w:p>
+        </w:tc>
+        <w:tc>
+          <w:tcPr>
+            <w:tcW w:w="0" w:type="auto"/>
+          </w:tcPr>
+          <w:p>
+            <w:r>
+              <w:t>2</w:t>
+            </w:r>
+          </w:p>
+        </w:tc>
+        <w:tc>
+          <w:tcPr>
+            <w:tcW w:w="0" w:type="auto"/>
+            <w:vAlign w:val="bottom"/>
+          </w:tcPr>
+          <w:p>
+            <w:pPr>
+              <w:jc w:val="right"/>
+              <w:rPr>
+                <w:rFonts w:ascii="Calibri" w:hAnsi="Calibri" w:cs="Calibri"/>
+                <w:color w:val="000000"/>
+              </w:rPr>
+            </w:pPr>
+            <w:r>
+              <w:rPr>
+                <w:rFonts w:ascii="Calibri" w:hAnsi="Calibri" w:cs="Calibri"/>
+                <w:color w:val="000000"/>
+              </w:rPr>
+              <w:t>0,03225806</w:t>
+            </w:r>
+          </w:p>
+        </w:tc>
+      </w:tr>
+      <w:tr>
+        <w:tc>
+          <w:tcPr>
+            <w:tcW w:w="0" w:type="auto"/>
+          </w:tcPr>
+          <w:p>
+            <w:r>
+              <w:t>Individu</w:t>
+            </w:r>
+            <w:r>
+              <w:t xml:space="preserve"> 2</w:t>
+            </w:r>
+          </w:p>
+        </w:tc>
+        <w:tc>
+          <w:tcPr>
+            <w:tcW w:w="0" w:type="auto"/>
+          </w:tcPr>
+          <w:p>
+            <w:r>
+              <w:t>10</w:t>
+            </w:r>
+          </w:p>
+        </w:tc>
+        <w:tc>
+          <w:tcPr>
+            <w:tcW w:w="0" w:type="auto"/>
+            <w:vAlign w:val="bottom"/>
+          </w:tcPr>
+          <w:p>
+            <w:pPr>
+              <w:jc w:val="right"/>
+              <w:rPr>
+                <w:rFonts w:ascii="Calibri" w:hAnsi="Calibri" w:cs="Calibri"/>
+                <w:color w:val="000000"/>
+              </w:rPr>
+            </w:pPr>
+            <w:r>
+              <w:rPr>
+                <w:rFonts w:ascii="Calibri" w:hAnsi="Calibri" w:cs="Calibri"/>
+                <w:color w:val="000000"/>
+              </w:rPr>
+              <w:t>0,16129032</w:t>
+            </w:r>
+          </w:p>
+        </w:tc>
+      </w:tr>
+      <w:tr>
+        <w:tc>
+          <w:tcPr>
+            <w:tcW w:w="0" w:type="auto"/>
+          </w:tcPr>
+          <w:p>
+            <w:r>
+              <w:t>Individu</w:t>
+            </w:r>
+            <w:r>
+              <w:t xml:space="preserve"> 3</w:t>
+            </w:r>
+          </w:p>
+        </w:tc>
+        <w:tc>
+          <w:tcPr>
+            <w:tcW w:w="0" w:type="auto"/>
+          </w:tcPr>
+          <w:p>
+            <w:r>
+              <w:t>23</w:t>
+            </w:r>
+          </w:p>
+        </w:tc>
+        <w:tc>
+          <w:tcPr>
+            <w:tcW w:w="0" w:type="auto"/>
+            <w:vAlign w:val="bottom"/>
+          </w:tcPr>
+          <w:p>
+            <w:pPr>
+              <w:jc w:val="right"/>
+              <w:rPr>
+                <w:rFonts w:ascii="Calibri" w:hAnsi="Calibri" w:cs="Calibri"/>
+                <w:color w:val="000000"/>
+              </w:rPr>
+            </w:pPr>
+            <w:r>
+              <w:rPr>
+                <w:rFonts w:ascii="Calibri" w:hAnsi="Calibri" w:cs="Calibri"/>
+                <w:color w:val="000000"/>
+              </w:rPr>
+              <w:t>0,37096774</w:t>
+            </w:r>
+          </w:p>
+        </w:tc>
+      </w:tr>
+      <w:tr>
+        <w:tc>
+          <w:tcPr>
+            <w:tcW w:w="0" w:type="auto"/>
+          </w:tcPr>
+          <w:p>
+            <w:r>
+              <w:t>Individu</w:t>
+            </w:r>
+            <w:r>
+              <w:t xml:space="preserve"> 4</w:t>
+            </w:r>
+          </w:p>
+        </w:tc>
+        <w:tc>
+          <w:tcPr>
+            <w:tcW w:w="0" w:type="auto"/>
+          </w:tcPr>
+          <w:p>
+            <w:r>
+              <w:t>9</w:t>
+            </w:r>
+          </w:p>
+        </w:tc>
+        <w:tc>
+          <w:tcPr>
+            <w:tcW w:w="0" w:type="auto"/>
+            <w:vAlign w:val="bottom"/>
+          </w:tcPr>
+          <w:p>
+            <w:pPr>
+              <w:jc w:val="right"/>
+              <w:rPr>
+                <w:rFonts w:ascii="Calibri" w:hAnsi="Calibri" w:cs="Calibri"/>
+                <w:color w:val="000000"/>
+              </w:rPr>
+            </w:pPr>
+            <w:r>
+              <w:rPr>
+                <w:rFonts w:ascii="Calibri" w:hAnsi="Calibri" w:cs="Calibri"/>
+                <w:color w:val="000000"/>
+              </w:rPr>
+              <w:t>0,14516129</w:t>
+            </w:r>
+          </w:p>
+        </w:tc>
+      </w:tr>
+      <w:tr>
+        <w:tc>
+          <w:tcPr>
+            <w:tcW w:w="0" w:type="auto"/>
+          </w:tcPr>
+          <w:p>
+            <w:r>
+              <w:t>Individu</w:t>
+            </w:r>
+            <w:r>
+              <w:t xml:space="preserve"> 5</w:t>
+            </w:r>
+          </w:p>
+        </w:tc>
+        <w:tc>
+          <w:tcPr>
+            <w:tcW w:w="0" w:type="auto"/>
+          </w:tcPr>
+          <w:p>
+            <w:r>
+              <w:t>3</w:t>
+            </w:r>
+          </w:p>
+        </w:tc>
+        <w:tc>
+          <w:tcPr>
+            <w:tcW w:w="0" w:type="auto"/>
+            <w:vAlign w:val="bottom"/>
+          </w:tcPr>
+          <w:p>
+            <w:pPr>
+              <w:jc w:val="right"/>
+              <w:rPr>
+                <w:rFonts w:ascii="Calibri" w:hAnsi="Calibri" w:cs="Calibri"/>
+                <w:color w:val="000000"/>
+              </w:rPr>
+            </w:pPr>
+            <w:r>
+              <w:rPr>
+                <w:rFonts w:ascii="Calibri" w:hAnsi="Calibri" w:cs="Calibri"/>
+                <w:color w:val="000000"/>
+              </w:rPr>
+              <w:t>0,0483871</w:t>
+            </w:r>
+          </w:p>
+        </w:tc>
+      </w:tr>
+      <w:tr>
+        <w:tc>
+          <w:tcPr>
+            <w:tcW w:w="0" w:type="auto"/>
+          </w:tcPr>
+          <w:p>
+            <w:r>
+              <w:t>Individu</w:t>
+            </w:r>
+            <w:r>
+              <w:t xml:space="preserve"> 6</w:t>
+            </w:r>
+          </w:p>
+        </w:tc>
+        <w:tc>
+          <w:tcPr>
+            <w:tcW w:w="0" w:type="auto"/>
+          </w:tcPr>
+          <w:p>
+            <w:r>
+              <w:t>15</w:t>
+            </w:r>
+          </w:p>
+        </w:tc>
+        <w:tc>
+          <w:tcPr>
+            <w:tcW w:w="0" w:type="auto"/>
+            <w:vAlign w:val="bottom"/>
+          </w:tcPr>
+          <w:p>
+            <w:pPr>
+              <w:jc w:val="right"/>
+              <w:rPr>
+                <w:rFonts w:ascii="Calibri" w:hAnsi="Calibri" w:cs="Calibri"/>
+                <w:color w:val="000000"/>
+              </w:rPr>
+            </w:pPr>
+            <w:r>
+              <w:rPr>
+                <w:rFonts w:ascii="Calibri" w:hAnsi="Calibri" w:cs="Calibri"/>
+                <w:color w:val="000000"/>
+              </w:rPr>
+              <w:t>0,24193548</w:t>
+            </w:r>
+          </w:p>
+        </w:tc>
+      </w:tr>
+      <w:tr>
+        <w:tblPrEx>
+          <w:tblCellMar>
+            <w:left w:w="70" w:type="dxa"/>
+            <w:right w:w="70" w:type="dxa"/>
+          </w:tblCellMar>
+          <w:tblLook w:val="0000" w:firstRow="0" w:lastRow="0" w:firstColumn="0" w:lastColumn="0" w:noHBand="0" w:noVBand="0"/>
+        </w:tblPrEx>
+        <w:trPr>
+          <w:trHeight w:val="363"/>
+        </w:trPr>
+        <w:tc>
+          <w:tcPr>
+            <w:tcW w:w="1878" w:type="dxa"/>
+            <w:shd w:val="clear" w:color="auto" w:fill="auto"/>
+          </w:tcPr>
+          <w:p>
+            <w:r>
+              <w:t>Total :</w:t>
+            </w:r>
+          </w:p>
+        </w:tc>
+        <w:tc>
+          <w:tcPr>
+            <w:tcW w:w="1225" w:type="dxa"/>
+          </w:tcPr>
+          <w:p>
+            <w:pPr>
+              <w:spacing w:after="200" w:line="252" w:lineRule="auto"/>
+            </w:pPr>
+            <w:r>
+              <w:t>62</w:t>
+            </w:r>
+          </w:p>
+        </w:tc>
+        <w:tc>
+          <w:tcPr>
+            <w:tcW w:w="1261" w:type="dxa"/>
+            <w:shd w:val="clear" w:color="auto" w:fill="auto"/>
+          </w:tcPr>
+          <w:p>
+            <w:r>
+              <w:t>1</w:t>
+            </w:r>
+          </w:p>
+        </w:tc>
+      </w:tr>
+    </w:tbl>
+    <w:p>
+      <w:r>
+        <w:rPr>
+          <w:noProof/>
+          <w:lang w:eastAsia="fr-FR"/>
+        </w:rPr>
+        <mc:AlternateContent>
+          <mc:Choice Requires="wps">
+            <w:drawing>
+              <wp:anchor distT="0" distB="0" distL="114300" distR="114300" simplePos="0" relativeHeight="251700224" behindDoc="0" locked="0" layoutInCell="1" allowOverlap="1" wp14:anchorId="1F63F606" wp14:editId="58E21553">
+                <wp:simplePos x="0" y="0"/>
+                <wp:positionH relativeFrom="column">
+                  <wp:posOffset>506730</wp:posOffset>
+                </wp:positionH>
+                <wp:positionV relativeFrom="paragraph">
+                  <wp:posOffset>173355</wp:posOffset>
+                </wp:positionV>
+                <wp:extent cx="301625" cy="317500"/>
+                <wp:effectExtent l="114300" t="95250" r="0" b="0"/>
+                <wp:wrapNone/>
+                <wp:docPr id="28" name="Chevron 28"/>
+                <wp:cNvGraphicFramePr/>
+                <a:graphic xmlns:a="http://schemas.openxmlformats.org/drawingml/2006/main">
+                  <a:graphicData uri="http://schemas.microsoft.com/office/word/2010/wordprocessingShape">
+                    <wps:wsp>
+                      <wps:cNvSpPr/>
+                      <wps:spPr>
+                        <a:xfrm rot="2224683">
+                          <a:off x="0" y="0"/>
+                          <a:ext cx="301625" cy="317500"/>
+                        </a:xfrm>
+                        <a:prstGeom prst="chevron">
+                          <a:avLst/>
+                        </a:prstGeom>
+                      </wps:spPr>
+                      <wps:style>
+                        <a:lnRef idx="2">
+                          <a:schemeClr val="accent1">
+                            <a:shade val="50000"/>
+                          </a:schemeClr>
+                        </a:lnRef>
+                        <a:fillRef idx="1">
+                          <a:schemeClr val="accent1"/>
+                        </a:fillRef>
+                        <a:effectRef idx="0">
+                          <a:schemeClr val="accent1"/>
+                        </a:effectRef>
+                        <a:fontRef idx="minor">
+                          <a:schemeClr val="lt1"/>
+                        </a:fontRef>
+                      </wps:style>
+                      <wps:bodyPr rot="0" spcFirstLastPara="0" vertOverflow="overflow" horzOverflow="overflow" vert="horz" wrap="square" lIns="91440" tIns="45720" rIns="91440" bIns="45720" numCol="1" spcCol="0" rtlCol="0" fromWordArt="0" anchor="ctr" anchorCtr="0" forceAA="0" compatLnSpc="1">
+                        <a:prstTxWarp prst="textNoShape">
+                          <a:avLst/>
+                        </a:prstTxWarp>
+                        <a:noAutofit/>
+                      </wps:bodyPr>
+                    </wps:wsp>
+                  </a:graphicData>
+                </a:graphic>
+              </wp:anchor>
+            </w:drawing>
+          </mc:Choice>
+          <mc:Fallback>
+            <w:pict>
+              <v:shapetype id="_x0000_t55" coordsize="21600,21600" o:spt="55" adj="16200" path="m@0,l,0@1,10800,,21600@0,21600,21600,10800xe">
+                <v:stroke joinstyle="miter"/>
+                <v:formulas>
+                  <v:f eqn="val #0"/>
+                  <v:f eqn="sum 21600 0 @0"/>
+                  <v:f eqn="prod #0 1 2"/>
+                </v:formulas>
+                <v:path o:connecttype="custom" o:connectlocs="@2,0;@1,10800;@2,21600;21600,10800" o:connectangles="270,180,90,0" textboxrect="0,0,10800,21600;0,0,16200,21600;0,0,21600,21600"/>
+                <v:handles>
+                  <v:h position="#0,topLeft" xrange="0,21600"/>
+                </v:handles>
+              </v:shapetype>
+              <v:shape id="Chevron 28" o:spid="_x0000_s1026" type="#_x0000_t55" style="position:absolute;margin-left:39.9pt;margin-top:13.65pt;width:23.75pt;height:25pt;rotation:2429947fd;z-index:251700224;visibility:visible;mso-wrap-style:square;mso-wrap-distance-left:9pt;mso-wrap-distance-top:0;mso-wrap-distance-right:9pt;mso-wrap-distance-bottom:0;mso-position-horizontal:absolute;mso-position-horizontal-relative:text;mso-position-vertical:absolute;mso-position-vertical-relative:text;v-text-anchor:middle" o:gfxdata="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" adj="10800" fillcolor="#4f81bd [3204]" strokecolor="#243f60 [1604]" strokeweight="2pt"/>
+            </w:pict>
+          </mc:Fallback>
+        </mc:AlternateContent>
+      </w:r>
+      <w:r>
+        <w:rPr>
+          <w:noProof/>
+          <w:lang w:eastAsia="fr-FR"/>
+        </w:rPr>
+        <w:drawing>
+          <wp:anchor distT="0" distB="0" distL="114300" distR="114300" simplePos="0" relativeHeight="251699200" behindDoc="1" locked="0" layoutInCell="1" allowOverlap="1" wp14:anchorId="7459067D" wp14:editId="165AD47C">
+            <wp:simplePos x="0" y="0"/>
+            <wp:positionH relativeFrom="column">
+              <wp:posOffset>624840</wp:posOffset>
+            </wp:positionH>
+            <wp:positionV relativeFrom="paragraph">
+              <wp:posOffset>90805</wp:posOffset>
+            </wp:positionV>
+            <wp:extent cx="2377440" cy="1576705"/>
+            <wp:effectExtent l="0" t="0" r="3810" b="4445"/>
+            <wp:wrapNone/>
+            <wp:docPr id="16" name="Image 16"/>
+            <wp:cNvGraphicFramePr>
+              <a:graphicFrameLocks xmlns:a="http://schemas.openxmlformats.org/drawingml/2006/main" noChangeAspect="1"/>
+            </wp:cNvGraphicFramePr>
+            <a:graphic xmlns:a="http://schemas.openxmlformats.org/drawingml/2006/main">
+              <a:graphicData uri="http://schemas.openxmlformats.org/drawingml/2006/picture">
+                <pic:pic xmlns:pic="http://schemas.openxmlformats.org/drawingml/2006/picture">
+                  <pic:nvPicPr>
+                    <pic:cNvPr id="0" name=""/>
+                    <pic:cNvPicPr/>
+                  </pic:nvPicPr>
+                  <pic:blipFill>
+                    <a:blip r:embed="rId10">
+                      <a:extLst>
+                        <a:ext uri="{28A0092B-C50C-407E-A947-70E740481C1C}">
+                          <a14:useLocalDpi xmlns:a14="http://schemas.microsoft.com/office/drawing/2010/main" val="0"/>
+                        </a:ext>
+                      </a:extLst>
+                    </a:blip>
+                    <a:stretch>
+                      <a:fillRect/>
+                    </a:stretch>
+                  </pic:blipFill>
+                  <pic:spPr>
+                    <a:xfrm>
+                      <a:off x="0" y="0"/>
+                      <a:ext cx="2377440" cy="1576705"/>
+                    </a:xfrm>
+                    <a:prstGeom prst="rect">
+                      <a:avLst/>
+                    </a:prstGeom>
+                  </pic:spPr>
+                </pic:pic>
+              </a:graphicData>
+            </a:graphic>
+            <wp14:sizeRelH relativeFrom="page">
+              <wp14:pctWidth>0</wp14:pctWidth>
+            </wp14:sizeRelH>
+            <wp14:sizeRelV relativeFrom="page">
+              <wp14:pctHeight>0</wp14:pctHeight>
+            </wp14:sizeRelV>
+          </wp:anchor>
+        </w:drawing>
+      </w:r>
+      <w:r>
+        <w:br w:type="textWrapping" w:clear="all"/>
+      </w:r>
+      <w:r>
         <w:br/>
       </w:r>
       <w:r>
         <w:tab/>
+      </w:r>
+      <w:r>
+        <w:t>Dans ce cas-là, l’individu 6 sera sélectionné. On peut donc réitérer le processus de roulette pour obtenir le nombre souhaité d’individus</w:t>
+      </w:r>
+    </w:p>
+    <w:p>
+      <w:pPr>
+        <w:pStyle w:val="Titre4"/>
+        <w:jc w:val="left"/>
+      </w:pPr>
+    </w:p>
+    <w:p/>
+    <w:p/>
+    <w:p/>
+    <w:p/>
+    <w:p/>
+    <w:p/>
+    <w:p>
+      <w:bookmarkStart w:id="9" w:name="_GoBack"/>
+      <w:bookmarkEnd w:id="9"/>
+    </w:p>
+    <w:p>
+      <w:pPr>
+        <w:pStyle w:val="Titre4"/>
+        <w:jc w:val="left"/>
+      </w:pPr>
+      <w:r>
+        <w:tab/>
+      </w:r>
+      <w:r>
         <w:t>Selection Elitiste</w:t>
       </w:r>
     </w:p>
@@ -2619,7 +3175,7 @@
             <mc:AlternateContent>
               <mc:Choice Requires="wpg">
                 <w:drawing>
-                  <wp:anchor distT="0" distB="0" distL="114300" distR="114300" simplePos="0" relativeHeight="251666432" behindDoc="0" locked="0" layoutInCell="1" allowOverlap="1" wp14:anchorId="11F31EA8" wp14:editId="36EBCDC7">
+                  <wp:anchor distT="0" distB="0" distL="114300" distR="114300" simplePos="0" relativeHeight="251666432" behindDoc="0" locked="0" layoutInCell="1" allowOverlap="1" wp14:anchorId="4174F90F" wp14:editId="3F839110">
                     <wp:simplePos x="0" y="0"/>
                     <wp:positionH relativeFrom="column">
                       <wp:posOffset>2771788</wp:posOffset>
@@ -3240,10 +3796,7 @@
                         <w:txbxContent>
                           <w:p>
                             <w:r>
-                              <w:t>La liste des individus à sélectionner</w:t>
-                            </w:r>
-                            <w:r>
-                              <w:t> :</w:t>
+                              <w:t>La liste des individus à sélectionner :</w:t>
                             </w:r>
                             <w:r>
                               <w:t xml:space="preserve"> </w:t>
@@ -3271,7 +3824,7 @@
                                           </pic:cNvPicPr>
                                         </pic:nvPicPr>
                                         <pic:blipFill>
-                                          <a:blip r:embed="rId10">
+                                          <a:blip r:embed="rId11">
                                             <a:extLst>
                                               <a:ext uri="{28A0092B-C50C-407E-A947-70E740481C1C}">
                                                 <a14:useLocalDpi xmlns:a14="http://schemas.microsoft.com/office/drawing/2010/main" val="0"/>
@@ -3325,7 +3878,7 @@
                                           </pic:cNvPicPr>
                                         </pic:nvPicPr>
                                         <pic:blipFill>
-                                          <a:blip r:embed="rId11">
+                                          <a:blip r:embed="rId12">
                                             <a:extLst>
                                               <a:ext uri="{28A0092B-C50C-407E-A947-70E740481C1C}">
                                                 <a14:useLocalDpi xmlns:a14="http://schemas.microsoft.com/office/drawing/2010/main" val="0"/>
@@ -3388,10 +3941,7 @@
                   <w:txbxContent>
                     <w:p>
                       <w:r>
-                        <w:t>La liste des individus à sélectionner</w:t>
-                      </w:r>
-                      <w:r>
-                        <w:t> :</w:t>
+                        <w:t>La liste des individus à sélectionner :</w:t>
                       </w:r>
                       <w:r>
                         <w:t xml:space="preserve"> </w:t>
@@ -3419,7 +3969,7 @@
                                     </pic:cNvPicPr>
                                   </pic:nvPicPr>
                                   <pic:blipFill>
-                                    <a:blip r:embed="rId10">
+                                    <a:blip r:embed="rId11">
                                       <a:extLst>
                                         <a:ext uri="{28A0092B-C50C-407E-A947-70E740481C1C}">
                                           <a14:useLocalDpi xmlns:a14="http://schemas.microsoft.com/office/drawing/2010/main" val="0"/>
@@ -3473,7 +4023,7 @@
                                     </pic:cNvPicPr>
                                   </pic:nvPicPr>
                                   <pic:blipFill>
-                                    <a:blip r:embed="rId11">
+                                    <a:blip r:embed="rId12">
                                       <a:extLst>
                                         <a:ext uri="{28A0092B-C50C-407E-A947-70E740481C1C}">
                                           <a14:useLocalDpi xmlns:a14="http://schemas.microsoft.com/office/drawing/2010/main" val="0"/>
@@ -3522,11 +4072,9 @@
       <w:r>
         <w:t xml:space="preserve"> On </w:t>
       </w:r>
-      <w:proofErr w:type="spellStart"/>
-      <w:r>
-        <w:t>choisi</w:t>
-      </w:r>
-      <w:proofErr w:type="spellEnd"/>
+      <w:r>
+        <w:t>choisit</w:t>
+      </w:r>
       <w:r>
         <w:t xml:space="preserve"> le bon d’affrontement pour obtenir au final le bon nombre souhaité d’individus sélectionnés ! </w:t>
       </w:r>
@@ -3603,10 +4151,7 @@
                         <w:txbxContent>
                           <w:p>
                             <w:r>
-                              <w:t xml:space="preserve">La liste des individus </w:t>
-                            </w:r>
-                            <w:r>
-                              <w:t>sélectionnés :</w:t>
+                              <w:t>La liste des individus sélectionnés :</w:t>
                             </w:r>
                           </w:p>
                         </w:txbxContent>
@@ -3636,10 +4181,7 @@
                   <w:txbxContent>
                     <w:p>
                       <w:r>
-                        <w:t xml:space="preserve">La liste des individus </w:t>
-                      </w:r>
-                      <w:r>
-                        <w:t>sélectionnés :</w:t>
+                        <w:t>La liste des individus sélectionnés :</w:t>
                       </w:r>
                     </w:p>
                   </w:txbxContent>
@@ -3852,8 +4394,6 @@
             </w:r>
           </w:p>
         </w:tc>
-        <w:bookmarkStart w:id="9" w:name="_GoBack"/>
-        <w:bookmarkEnd w:id="9"/>
       </w:tr>
       <w:tr>
         <w:tc>
@@ -3862,6 +4402,10 @@
           </w:tcPr>
           <w:p>
             <w:r>
+              <w:rPr>
+                <w:noProof/>
+                <w:lang w:eastAsia="fr-FR"/>
+              </w:rPr>
               <mc:AlternateContent>
                 <mc:Choice Requires="wps">
                   <w:drawing>
@@ -4193,6 +4737,10 @@
           </w:tcPr>
           <w:p>
             <w:r>
+              <w:rPr>
+                <w:noProof/>
+                <w:lang w:eastAsia="fr-FR"/>
+              </w:rPr>
               <mc:AlternateContent>
                 <mc:Choice Requires="wps">
                   <w:drawing>
@@ -5123,7 +5671,6 @@
       </w:pPr>
       <w:bookmarkStart w:id="11" w:name="_Toc319053330"/>
       <w:r>
-        <w:lastRenderedPageBreak/>
         <w:t>Mutation</w:t>
       </w:r>
       <w:bookmarkEnd w:id="11"/>
@@ -5285,7 +5832,7 @@
                 <w:szCs w:val="27"/>
               </w:rPr>
             </w:pPr>
-            <w:hyperlink r:id="rId12" w:anchor="bitSet" w:history="1">
+            <w:hyperlink r:id="rId13" w:anchor="bitSet" w:history="1">
               <w:proofErr w:type="spellStart"/>
               <w:r>
                 <w:rPr>
@@ -5405,7 +5952,7 @@
                 <w:szCs w:val="27"/>
               </w:rPr>
             </w:pPr>
-            <w:hyperlink r:id="rId13" w:anchor="nom" w:history="1">
+            <w:hyperlink r:id="rId14" w:anchor="nom" w:history="1">
               <w:r>
                 <w:rPr>
                   <w:rStyle w:val="Lienhypertexte"/>
@@ -5505,7 +6052,7 @@
                 <w:szCs w:val="27"/>
               </w:rPr>
             </w:pPr>
-            <w:hyperlink r:id="rId14" w:anchor="tailleBitSet" w:history="1">
+            <w:hyperlink r:id="rId15" w:anchor="tailleBitSet" w:history="1">
               <w:proofErr w:type="spellStart"/>
               <w:r>
                 <w:rPr>
@@ -5683,7 +6230,7 @@
                 <w:szCs w:val="27"/>
               </w:rPr>
             </w:pPr>
-            <w:hyperlink r:id="rId15" w:anchor="Caracteristique()" w:history="1">
+            <w:hyperlink r:id="rId16" w:anchor="Caracteristique()" w:history="1">
               <w:proofErr w:type="spellStart"/>
               <w:proofErr w:type="gramStart"/>
               <w:r>
@@ -5776,7 +6323,7 @@
                 <w:szCs w:val="27"/>
               </w:rPr>
             </w:pPr>
-            <w:hyperlink r:id="rId16" w:anchor="Caracteristique(darwin.modele.Caracteristique)" w:history="1">
+            <w:hyperlink r:id="rId17" w:anchor="Caracteristique(darwin.modele.Caracteristique)" w:history="1">
               <w:proofErr w:type="spellStart"/>
               <w:proofErr w:type="gramStart"/>
               <w:r>
@@ -5925,7 +6472,7 @@
                 <w:szCs w:val="27"/>
               </w:rPr>
             </w:pPr>
-            <w:hyperlink r:id="rId17" w:anchor="Caracteristique(java.lang.String, java.util.BitSet, int)" w:history="1">
+            <w:hyperlink r:id="rId18" w:anchor="Caracteristique(java.lang.String, java.util.BitSet, int)" w:history="1">
               <w:proofErr w:type="spellStart"/>
               <w:proofErr w:type="gramStart"/>
               <w:r>
@@ -6249,7 +6796,7 @@
                 <w:szCs w:val="27"/>
               </w:rPr>
             </w:pPr>
-            <w:hyperlink r:id="rId18" w:anchor="clone()" w:history="1">
+            <w:hyperlink r:id="rId19" w:anchor="clone()" w:history="1">
               <w:proofErr w:type="gramStart"/>
               <w:r>
                 <w:rPr>
@@ -6350,7 +6897,7 @@
                 <w:lang w:val="en-US"/>
               </w:rPr>
             </w:pPr>
-            <w:hyperlink r:id="rId19" w:anchor="equals(java.lang.Object)" w:history="1">
+            <w:hyperlink r:id="rId20" w:anchor="equals(java.lang.Object)" w:history="1">
               <w:r>
                 <w:rPr>
                   <w:rStyle w:val="Lienhypertexte"/>
@@ -6475,7 +7022,7 @@
                 <w:szCs w:val="27"/>
               </w:rPr>
             </w:pPr>
-            <w:hyperlink r:id="rId20" w:anchor="getBitSet()" w:history="1">
+            <w:hyperlink r:id="rId21" w:anchor="getBitSet()" w:history="1">
               <w:proofErr w:type="spellStart"/>
               <w:proofErr w:type="gramStart"/>
               <w:r>
@@ -6577,7 +7124,7 @@
                 <w:szCs w:val="27"/>
               </w:rPr>
             </w:pPr>
-            <w:hyperlink r:id="rId21" w:anchor="getName()" w:history="1">
+            <w:hyperlink r:id="rId22" w:anchor="getName()" w:history="1">
               <w:proofErr w:type="spellStart"/>
               <w:proofErr w:type="gramStart"/>
               <w:r>
@@ -6679,7 +7226,7 @@
                 <w:szCs w:val="27"/>
               </w:rPr>
             </w:pPr>
-            <w:hyperlink r:id="rId22" w:anchor="getTailleBitSet()" w:history="1">
+            <w:hyperlink r:id="rId23" w:anchor="getTailleBitSet()" w:history="1">
               <w:proofErr w:type="spellStart"/>
               <w:proofErr w:type="gramStart"/>
               <w:r>
@@ -6781,7 +7328,7 @@
                 <w:szCs w:val="27"/>
               </w:rPr>
             </w:pPr>
-            <w:hyperlink r:id="rId23" w:anchor="toString()" w:history="1">
+            <w:hyperlink r:id="rId24" w:anchor="toString()" w:history="1">
               <w:proofErr w:type="spellStart"/>
               <w:proofErr w:type="gramStart"/>
               <w:r>
@@ -6883,7 +7430,7 @@
                 <w:szCs w:val="27"/>
               </w:rPr>
             </w:pPr>
-            <w:hyperlink r:id="rId24" w:anchor="update()" w:history="1">
+            <w:hyperlink r:id="rId25" w:anchor="update()" w:history="1">
               <w:proofErr w:type="gramStart"/>
               <w:r>
                 <w:rPr>
@@ -6982,7 +7529,6 @@
                 <w:sz w:val="16"/>
                 <w:szCs w:val="36"/>
               </w:rPr>
-              <w:lastRenderedPageBreak/>
               <w:t xml:space="preserve">Field </w:t>
             </w:r>
             <w:proofErr w:type="spellStart"/>
@@ -7131,7 +7677,7 @@
                 <w:szCs w:val="27"/>
               </w:rPr>
             </w:pPr>
-            <w:hyperlink r:id="rId25" w:anchor="caracteristiques" w:history="1">
+            <w:hyperlink r:id="rId26" w:anchor="caracteristiques" w:history="1">
               <w:proofErr w:type="spellStart"/>
               <w:r>
                 <w:rPr>
@@ -7233,7 +7779,7 @@
                 <w:szCs w:val="27"/>
               </w:rPr>
             </w:pPr>
-            <w:hyperlink r:id="rId26" w:anchor="name" w:history="1">
+            <w:hyperlink r:id="rId27" w:anchor="name" w:history="1">
               <w:proofErr w:type="spellStart"/>
               <w:r>
                 <w:rPr>
@@ -7335,7 +7881,7 @@
                 <w:szCs w:val="27"/>
               </w:rPr>
             </w:pPr>
-            <w:hyperlink r:id="rId27" w:anchor="type" w:history="1">
+            <w:hyperlink r:id="rId28" w:anchor="type" w:history="1">
               <w:r>
                 <w:rPr>
                   <w:rStyle w:val="Lienhypertexte"/>
@@ -7499,7 +8045,7 @@
                 <w:szCs w:val="27"/>
               </w:rPr>
             </w:pPr>
-            <w:hyperlink r:id="rId28" w:anchor="Individu()" w:history="1">
+            <w:hyperlink r:id="rId29" w:anchor="Individu()" w:history="1">
               <w:proofErr w:type="gramStart"/>
               <w:r>
                 <w:rPr>
@@ -7590,7 +8136,7 @@
                 <w:szCs w:val="27"/>
               </w:rPr>
             </w:pPr>
-            <w:hyperlink r:id="rId29" w:anchor="Individu(darwin.modele.Individu)" w:history="1">
+            <w:hyperlink r:id="rId30" w:anchor="Individu(darwin.modele.Individu)" w:history="1">
               <w:proofErr w:type="gramStart"/>
               <w:r>
                 <w:rPr>
@@ -7614,7 +8160,7 @@
               </w:rPr>
               <w:t>(</w:t>
             </w:r>
-            <w:hyperlink r:id="rId30" w:tooltip="class in darwin.modele" w:history="1">
+            <w:hyperlink r:id="rId31" w:tooltip="class in darwin.modele" w:history="1">
               <w:r>
                 <w:rPr>
                   <w:rStyle w:val="Lienhypertexte"/>
@@ -7701,7 +8247,7 @@
                 <w:szCs w:val="27"/>
               </w:rPr>
             </w:pPr>
-            <w:hyperlink r:id="rId31" w:anchor="Individu(java.lang.String, java.util.List)" w:history="1">
+            <w:hyperlink r:id="rId32" w:anchor="Individu(java.lang.String, java.util.List)" w:history="1">
               <w:proofErr w:type="gramStart"/>
               <w:r>
                 <w:rPr>
@@ -8012,7 +8558,7 @@
               </w:rPr>
               <w:t>abstract  </w:t>
             </w:r>
-            <w:hyperlink r:id="rId32" w:tooltip="class in darwin.modele" w:history="1">
+            <w:hyperlink r:id="rId33" w:tooltip="class in darwin.modele" w:history="1">
               <w:r>
                 <w:rPr>
                   <w:rStyle w:val="Lienhypertexte"/>
@@ -8039,7 +8585,7 @@
                 <w:szCs w:val="27"/>
               </w:rPr>
             </w:pPr>
-            <w:hyperlink r:id="rId33" w:anchor="clone()" w:history="1">
+            <w:hyperlink r:id="rId34" w:anchor="clone()" w:history="1">
               <w:proofErr w:type="gramStart"/>
               <w:r>
                 <w:rPr>
@@ -8140,7 +8686,7 @@
                 <w:lang w:val="en-US"/>
               </w:rPr>
             </w:pPr>
-            <w:hyperlink r:id="rId34" w:anchor="equals(java.lang.Object)" w:history="1">
+            <w:hyperlink r:id="rId35" w:anchor="equals(java.lang.Object)" w:history="1">
               <w:r>
                 <w:rPr>
                   <w:rStyle w:val="Lienhypertexte"/>
@@ -8238,7 +8784,7 @@
               </w:rPr>
               <w:t> </w:t>
             </w:r>
-            <w:hyperlink r:id="rId35" w:tooltip="interface in darwin.interfaces" w:history="1">
+            <w:hyperlink r:id="rId36" w:tooltip="interface in darwin.interfaces" w:history="1">
               <w:proofErr w:type="spellStart"/>
               <w:r>
                 <w:rPr>
@@ -8267,7 +8813,7 @@
                 <w:szCs w:val="27"/>
               </w:rPr>
             </w:pPr>
-            <w:hyperlink r:id="rId36" w:anchor="getCaracteristique(int)" w:history="1">
+            <w:hyperlink r:id="rId37" w:anchor="getCaracteristique(int)" w:history="1">
               <w:proofErr w:type="spellStart"/>
               <w:proofErr w:type="gramStart"/>
               <w:r>
@@ -8454,7 +9000,7 @@
                 <w:szCs w:val="27"/>
               </w:rPr>
             </w:pPr>
-            <w:hyperlink r:id="rId37" w:anchor="getListCaracteristique()" w:history="1">
+            <w:hyperlink r:id="rId38" w:anchor="getListCaracteristique()" w:history="1">
               <w:proofErr w:type="spellStart"/>
               <w:proofErr w:type="gramStart"/>
               <w:r>
@@ -8556,7 +9102,7 @@
                 <w:szCs w:val="27"/>
               </w:rPr>
             </w:pPr>
-            <w:hyperlink r:id="rId38" w:anchor="getName()" w:history="1">
+            <w:hyperlink r:id="rId39" w:anchor="getName()" w:history="1">
               <w:proofErr w:type="spellStart"/>
               <w:proofErr w:type="gramStart"/>
               <w:r>
@@ -8658,7 +9204,7 @@
                 <w:szCs w:val="27"/>
               </w:rPr>
             </w:pPr>
-            <w:hyperlink r:id="rId39" w:anchor="getNombreCaracteristiques()" w:history="1">
+            <w:hyperlink r:id="rId40" w:anchor="getNombreCaracteristiques()" w:history="1">
               <w:proofErr w:type="spellStart"/>
               <w:proofErr w:type="gramStart"/>
               <w:r>
@@ -8760,7 +9306,7 @@
                 <w:szCs w:val="27"/>
               </w:rPr>
             </w:pPr>
-            <w:hyperlink r:id="rId40" w:anchor="getType()" w:history="1">
+            <w:hyperlink r:id="rId41" w:anchor="getType()" w:history="1">
               <w:proofErr w:type="spellStart"/>
               <w:proofErr w:type="gramStart"/>
               <w:r>
@@ -8862,7 +9408,7 @@
                 <w:szCs w:val="27"/>
               </w:rPr>
             </w:pPr>
-            <w:hyperlink r:id="rId41" w:anchor="setName(java.lang.String)" w:history="1">
+            <w:hyperlink r:id="rId42" w:anchor="setName(java.lang.String)" w:history="1">
               <w:proofErr w:type="spellStart"/>
               <w:proofErr w:type="gramStart"/>
               <w:r>
@@ -9004,7 +9550,7 @@
                 <w:szCs w:val="27"/>
               </w:rPr>
             </w:pPr>
-            <w:hyperlink r:id="rId42" w:anchor="toString()" w:history="1">
+            <w:hyperlink r:id="rId43" w:anchor="toString()" w:history="1">
               <w:proofErr w:type="spellStart"/>
               <w:proofErr w:type="gramStart"/>
               <w:r>
@@ -9221,7 +9767,7 @@
                 <w:szCs w:val="27"/>
               </w:rPr>
             </w:pPr>
-            <w:hyperlink r:id="rId43" w:anchor="name" w:history="1">
+            <w:hyperlink r:id="rId44" w:anchor="name" w:history="1">
               <w:proofErr w:type="spellStart"/>
               <w:r>
                 <w:rPr>
@@ -9397,7 +9943,7 @@
                 <w:szCs w:val="27"/>
               </w:rPr>
             </w:pPr>
-            <w:hyperlink r:id="rId44" w:anchor="Environnement()" w:history="1">
+            <w:hyperlink r:id="rId45" w:anchor="Environnement()" w:history="1">
               <w:proofErr w:type="gramStart"/>
               <w:r>
                 <w:rPr>
@@ -9488,7 +10034,7 @@
                 <w:szCs w:val="27"/>
               </w:rPr>
             </w:pPr>
-            <w:hyperlink r:id="rId45" w:anchor="Environnement(java.lang.String)" w:history="1">
+            <w:hyperlink r:id="rId46" w:anchor="Environnement(java.lang.String)" w:history="1">
               <w:proofErr w:type="gramStart"/>
               <w:r>
                 <w:rPr>
@@ -9701,7 +10247,7 @@
                 <w:szCs w:val="27"/>
               </w:rPr>
             </w:pPr>
-            <w:hyperlink r:id="rId46" w:anchor="evaluerIndividu(darwin.interfaces.IIndividu)" w:history="1">
+            <w:hyperlink r:id="rId47" w:anchor="evaluerIndividu(darwin.interfaces.IIndividu)" w:history="1">
               <w:proofErr w:type="spellStart"/>
               <w:proofErr w:type="gramStart"/>
               <w:r>
@@ -9859,7 +10405,7 @@
                 <w:szCs w:val="27"/>
               </w:rPr>
             </w:pPr>
-            <w:hyperlink r:id="rId47" w:anchor="isValid(darwin.interfaces.IIndividu)" w:history="1">
+            <w:hyperlink r:id="rId48" w:anchor="isValid(darwin.interfaces.IIndividu)" w:history="1">
               <w:proofErr w:type="spellStart"/>
               <w:proofErr w:type="gramStart"/>
               <w:r>
@@ -10017,7 +10563,7 @@
                 <w:szCs w:val="27"/>
               </w:rPr>
             </w:pPr>
-            <w:hyperlink r:id="rId48" w:anchor="toString()" w:history="1">
+            <w:hyperlink r:id="rId49" w:anchor="toString()" w:history="1">
               <w:proofErr w:type="spellStart"/>
               <w:proofErr w:type="gramStart"/>
               <w:r>
@@ -10089,7 +10635,6 @@
       <w:bookmarkStart w:id="19" w:name="_Population"/>
       <w:bookmarkEnd w:id="19"/>
       <w:r>
-        <w:lastRenderedPageBreak/>
         <w:tab/>
         <w:t>Population</w:t>
       </w:r>
@@ -10251,7 +10796,7 @@
                 <w:szCs w:val="27"/>
               </w:rPr>
             </w:pPr>
-            <w:hyperlink r:id="rId49" w:anchor="environnement" w:history="1">
+            <w:hyperlink r:id="rId50" w:anchor="environnement" w:history="1">
               <w:r>
                 <w:rPr>
                   <w:rStyle w:val="Lienhypertexte"/>
@@ -10434,7 +10979,7 @@
                 <w:szCs w:val="27"/>
               </w:rPr>
             </w:pPr>
-            <w:hyperlink r:id="rId50" w:anchor="individus" w:history="1">
+            <w:hyperlink r:id="rId51" w:anchor="individus" w:history="1">
               <w:r>
                 <w:rPr>
                   <w:rStyle w:val="Lienhypertexte"/>
@@ -10534,7 +11079,7 @@
                 <w:szCs w:val="27"/>
               </w:rPr>
             </w:pPr>
-            <w:hyperlink r:id="rId51" w:anchor="nombreIndividusSouhaite" w:history="1">
+            <w:hyperlink r:id="rId52" w:anchor="nombreIndividusSouhaite" w:history="1">
               <w:proofErr w:type="spellStart"/>
               <w:r>
                 <w:rPr>
@@ -10700,7 +11245,7 @@
                 <w:szCs w:val="27"/>
               </w:rPr>
             </w:pPr>
-            <w:hyperlink r:id="rId52" w:anchor="Population()" w:history="1">
+            <w:hyperlink r:id="rId53" w:anchor="Population()" w:history="1">
               <w:proofErr w:type="gramStart"/>
               <w:r>
                 <w:rPr>
@@ -10791,7 +11336,7 @@
                 <w:szCs w:val="27"/>
               </w:rPr>
             </w:pPr>
-            <w:hyperlink r:id="rId53" w:anchor="Population(int, darwin.interfaces.IEnvironnement)" w:history="1">
+            <w:hyperlink r:id="rId54" w:anchor="Population(int, darwin.interfaces.IEnvironnement)" w:history="1">
               <w:proofErr w:type="gramStart"/>
               <w:r>
                 <w:rPr>
@@ -10825,7 +11370,7 @@
               </w:rPr>
               <w:t> </w:t>
             </w:r>
-            <w:hyperlink r:id="rId54" w:tooltip="interface in darwin.interfaces" w:history="1">
+            <w:hyperlink r:id="rId55" w:tooltip="interface in darwin.interfaces" w:history="1">
               <w:r>
                 <w:rPr>
                   <w:rStyle w:val="Lienhypertexte"/>
@@ -11005,7 +11550,7 @@
                 <w:szCs w:val="27"/>
               </w:rPr>
             </w:pPr>
-            <w:hyperlink r:id="rId55" w:anchor="ajouterIndividu(darwin.interfaces.IIndividu)" w:history="1">
+            <w:hyperlink r:id="rId56" w:anchor="ajouterIndividu(darwin.interfaces.IIndividu)" w:history="1">
               <w:proofErr w:type="spellStart"/>
               <w:proofErr w:type="gramStart"/>
               <w:r>
@@ -11152,7 +11697,7 @@
                 <w:szCs w:val="27"/>
               </w:rPr>
             </w:pPr>
-            <w:hyperlink r:id="rId56" w:anchor="evaluerIndividu(darwin.interfaces.IIndividu)" w:history="1">
+            <w:hyperlink r:id="rId57" w:anchor="evaluerIndividu(darwin.interfaces.IIndividu)" w:history="1">
               <w:proofErr w:type="spellStart"/>
               <w:proofErr w:type="gramStart"/>
               <w:r>
@@ -11299,7 +11844,7 @@
                 <w:szCs w:val="27"/>
               </w:rPr>
             </w:pPr>
-            <w:hyperlink r:id="rId57" w:anchor="evaluerIndividu(int)" w:history="1">
+            <w:hyperlink r:id="rId58" w:anchor="evaluerIndividu(int)" w:history="1">
               <w:proofErr w:type="spellStart"/>
               <w:proofErr w:type="gramStart"/>
               <w:r>
@@ -11410,7 +11955,7 @@
                 <w:szCs w:val="27"/>
               </w:rPr>
             </w:pPr>
-            <w:hyperlink r:id="rId58" w:anchor="evaluerPopulation()" w:history="1">
+            <w:hyperlink r:id="rId59" w:anchor="evaluerPopulation()" w:history="1">
               <w:proofErr w:type="spellStart"/>
               <w:proofErr w:type="gramStart"/>
               <w:r>
@@ -11512,7 +12057,7 @@
                 <w:szCs w:val="27"/>
               </w:rPr>
             </w:pPr>
-            <w:hyperlink r:id="rId59" w:anchor="generer()" w:history="1">
+            <w:hyperlink r:id="rId60" w:anchor="generer()" w:history="1">
               <w:proofErr w:type="spellStart"/>
               <w:proofErr w:type="gramStart"/>
               <w:r>
@@ -11650,7 +12195,7 @@
                 <w:szCs w:val="27"/>
               </w:rPr>
             </w:pPr>
-            <w:hyperlink r:id="rId60" w:anchor="getBestIndividu()" w:history="1">
+            <w:hyperlink r:id="rId61" w:anchor="getBestIndividu()" w:history="1">
               <w:proofErr w:type="spellStart"/>
               <w:proofErr w:type="gramStart"/>
               <w:r>
@@ -11788,7 +12333,7 @@
                 <w:szCs w:val="27"/>
               </w:rPr>
             </w:pPr>
-            <w:hyperlink r:id="rId61" w:anchor="getEnvironnement()" w:history="1">
+            <w:hyperlink r:id="rId62" w:anchor="getEnvironnement()" w:history="1">
               <w:proofErr w:type="spellStart"/>
               <w:proofErr w:type="gramStart"/>
               <w:r>
@@ -11926,7 +12471,7 @@
                 <w:szCs w:val="27"/>
               </w:rPr>
             </w:pPr>
-            <w:hyperlink r:id="rId62" w:anchor="getIndividu(int)" w:history="1">
+            <w:hyperlink r:id="rId63" w:anchor="getIndividu(int)" w:history="1">
               <w:proofErr w:type="spellStart"/>
               <w:proofErr w:type="gramStart"/>
               <w:r>
@@ -12113,7 +12658,7 @@
                 <w:szCs w:val="27"/>
               </w:rPr>
             </w:pPr>
-            <w:hyperlink r:id="rId63" w:anchor="getListIndividus()" w:history="1">
+            <w:hyperlink r:id="rId64" w:anchor="getListIndividus()" w:history="1">
               <w:proofErr w:type="spellStart"/>
               <w:proofErr w:type="gramStart"/>
               <w:r>
@@ -12215,7 +12760,7 @@
                 <w:szCs w:val="27"/>
               </w:rPr>
             </w:pPr>
-            <w:hyperlink r:id="rId64" w:anchor="getTailleEffective()" w:history="1">
+            <w:hyperlink r:id="rId65" w:anchor="getTailleEffective()" w:history="1">
               <w:proofErr w:type="spellStart"/>
               <w:proofErr w:type="gramStart"/>
               <w:r>
@@ -12317,7 +12862,7 @@
                 <w:szCs w:val="27"/>
               </w:rPr>
             </w:pPr>
-            <w:hyperlink r:id="rId65" w:anchor="getTailleSouhaitee()" w:history="1">
+            <w:hyperlink r:id="rId66" w:anchor="getTailleSouhaitee()" w:history="1">
               <w:proofErr w:type="spellStart"/>
               <w:proofErr w:type="gramStart"/>
               <w:r>
@@ -12419,7 +12964,7 @@
                 <w:szCs w:val="27"/>
               </w:rPr>
             </w:pPr>
-            <w:hyperlink r:id="rId66" w:anchor="setEnvironnement(darwin.interfaces.IEnvironnement)" w:history="1">
+            <w:hyperlink r:id="rId67" w:anchor="setEnvironnement(darwin.interfaces.IEnvironnement)" w:history="1">
               <w:proofErr w:type="spellStart"/>
               <w:proofErr w:type="gramStart"/>
               <w:r>
@@ -12577,7 +13122,7 @@
                 <w:szCs w:val="27"/>
               </w:rPr>
             </w:pPr>
-            <w:hyperlink r:id="rId67" w:anchor="setListIndividus(java.util.List)" w:history="1">
+            <w:hyperlink r:id="rId68" w:anchor="setListIndividus(java.util.List)" w:history="1">
               <w:proofErr w:type="spellStart"/>
               <w:proofErr w:type="gramStart"/>
               <w:r>
@@ -12755,7 +13300,7 @@
                 <w:szCs w:val="27"/>
               </w:rPr>
             </w:pPr>
-            <w:hyperlink r:id="rId68" w:anchor="toString()" w:history="1">
+            <w:hyperlink r:id="rId69" w:anchor="toString()" w:history="1">
               <w:proofErr w:type="spellStart"/>
               <w:proofErr w:type="gramStart"/>
               <w:r>
@@ -12988,7 +13533,7 @@
                 <w:szCs w:val="27"/>
               </w:rPr>
             </w:pPr>
-            <w:hyperlink r:id="rId69" w:anchor="crossOver" w:history="1">
+            <w:hyperlink r:id="rId70" w:anchor="crossOver" w:history="1">
               <w:proofErr w:type="spellStart"/>
               <w:r>
                 <w:rPr>
@@ -13144,7 +13689,7 @@
                 <w:szCs w:val="27"/>
               </w:rPr>
             </w:pPr>
-            <w:hyperlink r:id="rId70" w:anchor="mutation" w:history="1">
+            <w:hyperlink r:id="rId71" w:anchor="mutation" w:history="1">
               <w:r>
                 <w:rPr>
                   <w:rStyle w:val="Lienhypertexte"/>
@@ -13280,7 +13825,7 @@
                 <w:szCs w:val="27"/>
               </w:rPr>
             </w:pPr>
-            <w:hyperlink r:id="rId71" w:anchor="population" w:history="1">
+            <w:hyperlink r:id="rId72" w:anchor="population" w:history="1">
               <w:r>
                 <w:rPr>
                   <w:rStyle w:val="Lienhypertexte"/>
@@ -13434,7 +13979,7 @@
                 <w:szCs w:val="27"/>
               </w:rPr>
             </w:pPr>
-            <w:hyperlink r:id="rId72" w:anchor="selectionFinale" w:history="1">
+            <w:hyperlink r:id="rId73" w:anchor="selectionFinale" w:history="1">
               <w:proofErr w:type="spellStart"/>
               <w:r>
                 <w:rPr>
@@ -13533,7 +14078,6 @@
                 <w:color w:val="000000"/>
                 <w:sz w:val="16"/>
               </w:rPr>
-              <w:lastRenderedPageBreak/>
               <w:t>protected</w:t>
             </w:r>
             <w:proofErr w:type="spellEnd"/>
@@ -13609,7 +14153,7 @@
                 <w:szCs w:val="27"/>
               </w:rPr>
             </w:pPr>
-            <w:hyperlink r:id="rId73" w:anchor="selectionInitiale" w:history="1">
+            <w:hyperlink r:id="rId74" w:anchor="selectionInitiale" w:history="1">
               <w:proofErr w:type="spellStart"/>
               <w:r>
                 <w:rPr>
@@ -13811,7 +14355,7 @@
                 <w:szCs w:val="27"/>
               </w:rPr>
             </w:pPr>
-            <w:hyperlink r:id="rId74" w:anchor="SelectionNaturelle(darwin.interfaces.ISelection, darwin.interfaces.ISelection, darwin.interfaces.ICrossOver, darwin.interfaces.IMutation, darwin.interfaces.IPopulation)" w:history="1">
+            <w:hyperlink r:id="rId75" w:anchor="SelectionNaturelle(darwin.interfaces.ISelection, darwin.interfaces.ISelection, darwin.interfaces.ICrossOver, darwin.interfaces.IMutation, darwin.interfaces.IPopulation)" w:history="1">
               <w:r>
                 <w:rPr>
                   <w:rStyle w:val="Lienhypertexte"/>
@@ -13833,36 +14377,6 @@
               </w:rPr>
               <w:t>(</w:t>
             </w:r>
-            <w:hyperlink r:id="rId75" w:tooltip="interface in darwin.interfaces" w:history="1">
-              <w:r>
-                <w:rPr>
-                  <w:rStyle w:val="Lienhypertexte"/>
-                  <w:rFonts w:ascii="Courier New" w:hAnsi="Courier New" w:cs="Courier New"/>
-                  <w:sz w:val="16"/>
-                  <w:szCs w:val="20"/>
-                </w:rPr>
-                <w:t>ISelection</w:t>
-              </w:r>
-            </w:hyperlink>
-            <w:r>
-              <w:rPr>
-                <w:rStyle w:val="CodeHTML"/>
-                <w:rFonts w:eastAsiaTheme="majorEastAsia"/>
-                <w:color w:val="000000"/>
-                <w:sz w:val="16"/>
-              </w:rPr>
-              <w:t> selInit,</w:t>
-            </w:r>
-            <w:r>
-              <w:rPr>
-                <w:rStyle w:val="apple-converted-space"/>
-                <w:rFonts w:ascii="Courier New" w:hAnsi="Courier New" w:cs="Courier New"/>
-                <w:color w:val="000000"/>
-                <w:sz w:val="16"/>
-                <w:szCs w:val="20"/>
-              </w:rPr>
-              <w:t> </w:t>
-            </w:r>
             <w:hyperlink r:id="rId76" w:tooltip="interface in darwin.interfaces" w:history="1">
               <w:r>
                 <w:rPr>
@@ -13881,7 +14395,7 @@
                 <w:color w:val="000000"/>
                 <w:sz w:val="16"/>
               </w:rPr>
-              <w:t> selFin,</w:t>
+              <w:t> selInit,</w:t>
             </w:r>
             <w:r>
               <w:rPr>
@@ -13894,6 +14408,36 @@
               <w:t> </w:t>
             </w:r>
             <w:hyperlink r:id="rId77" w:tooltip="interface in darwin.interfaces" w:history="1">
+              <w:r>
+                <w:rPr>
+                  <w:rStyle w:val="Lienhypertexte"/>
+                  <w:rFonts w:ascii="Courier New" w:hAnsi="Courier New" w:cs="Courier New"/>
+                  <w:sz w:val="16"/>
+                  <w:szCs w:val="20"/>
+                </w:rPr>
+                <w:t>ISelection</w:t>
+              </w:r>
+            </w:hyperlink>
+            <w:r>
+              <w:rPr>
+                <w:rStyle w:val="CodeHTML"/>
+                <w:rFonts w:eastAsiaTheme="majorEastAsia"/>
+                <w:color w:val="000000"/>
+                <w:sz w:val="16"/>
+              </w:rPr>
+              <w:t> selFin,</w:t>
+            </w:r>
+            <w:r>
+              <w:rPr>
+                <w:rStyle w:val="apple-converted-space"/>
+                <w:rFonts w:ascii="Courier New" w:hAnsi="Courier New" w:cs="Courier New"/>
+                <w:color w:val="000000"/>
+                <w:sz w:val="16"/>
+                <w:szCs w:val="20"/>
+              </w:rPr>
+              <w:t> </w:t>
+            </w:r>
+            <w:hyperlink r:id="rId78" w:tooltip="interface in darwin.interfaces" w:history="1">
               <w:r>
                 <w:rPr>
                   <w:rStyle w:val="Lienhypertexte"/>
@@ -13923,7 +14467,7 @@
               </w:rPr>
               <w:t> </w:t>
             </w:r>
-            <w:hyperlink r:id="rId78" w:tooltip="interface in darwin.interfaces" w:history="1">
+            <w:hyperlink r:id="rId79" w:tooltip="interface in darwin.interfaces" w:history="1">
               <w:r>
                 <w:rPr>
                   <w:rStyle w:val="Lienhypertexte"/>
@@ -13953,7 +14497,7 @@
               </w:rPr>
               <w:t> </w:t>
             </w:r>
-            <w:hyperlink r:id="rId79" w:tooltip="interface in darwin.interfaces" w:history="1">
+            <w:hyperlink r:id="rId80" w:tooltip="interface in darwin.interfaces" w:history="1">
               <w:r>
                 <w:rPr>
                   <w:rStyle w:val="Lienhypertexte"/>
@@ -14144,7 +14688,7 @@
                 <w:szCs w:val="27"/>
               </w:rPr>
             </w:pPr>
-            <w:hyperlink r:id="rId80" w:anchor="crossOverPossible()" w:history="1">
+            <w:hyperlink r:id="rId81" w:anchor="crossOverPossible()" w:history="1">
               <w:proofErr w:type="spellStart"/>
               <w:proofErr w:type="gramStart"/>
               <w:r>
@@ -14282,7 +14826,7 @@
                 <w:szCs w:val="27"/>
               </w:rPr>
             </w:pPr>
-            <w:hyperlink r:id="rId81" w:anchor="getCrossOver()" w:history="1">
+            <w:hyperlink r:id="rId82" w:anchor="getCrossOver()" w:history="1">
               <w:proofErr w:type="spellStart"/>
               <w:proofErr w:type="gramStart"/>
               <w:r>
@@ -14420,7 +14964,7 @@
                 <w:szCs w:val="27"/>
               </w:rPr>
             </w:pPr>
-            <w:hyperlink r:id="rId82" w:anchor="getMutation()" w:history="1">
+            <w:hyperlink r:id="rId83" w:anchor="getMutation()" w:history="1">
               <w:proofErr w:type="spellStart"/>
               <w:proofErr w:type="gramStart"/>
               <w:r>
@@ -14558,7 +15102,7 @@
                 <w:szCs w:val="27"/>
               </w:rPr>
             </w:pPr>
-            <w:hyperlink r:id="rId83" w:anchor="getPopulation()" w:history="1">
+            <w:hyperlink r:id="rId84" w:anchor="getPopulation()" w:history="1">
               <w:proofErr w:type="spellStart"/>
               <w:proofErr w:type="gramStart"/>
               <w:r>
@@ -14696,7 +15240,7 @@
                 <w:szCs w:val="27"/>
               </w:rPr>
             </w:pPr>
-            <w:hyperlink r:id="rId84" w:anchor="getSelectionFinale()" w:history="1">
+            <w:hyperlink r:id="rId85" w:anchor="getSelectionFinale()" w:history="1">
               <w:proofErr w:type="spellStart"/>
               <w:proofErr w:type="gramStart"/>
               <w:r>
@@ -14834,7 +15378,7 @@
                 <w:szCs w:val="27"/>
               </w:rPr>
             </w:pPr>
-            <w:hyperlink r:id="rId85" w:anchor="getSelectionInitiale()" w:history="1">
+            <w:hyperlink r:id="rId86" w:anchor="getSelectionInitiale()" w:history="1">
               <w:proofErr w:type="spellStart"/>
               <w:proofErr w:type="gramStart"/>
               <w:r>
@@ -14936,7 +15480,7 @@
                 <w:szCs w:val="27"/>
               </w:rPr>
             </w:pPr>
-            <w:hyperlink r:id="rId86" w:anchor="nextGeneration()" w:history="1">
+            <w:hyperlink r:id="rId87" w:anchor="nextGeneration()" w:history="1">
               <w:proofErr w:type="spellStart"/>
               <w:proofErr w:type="gramStart"/>
               <w:r>
@@ -15149,7 +15693,7 @@
                 <w:szCs w:val="27"/>
               </w:rPr>
             </w:pPr>
-            <w:hyperlink r:id="rId87" w:anchor="nbIndivus" w:history="1">
+            <w:hyperlink r:id="rId88" w:anchor="nbIndivus" w:history="1">
               <w:proofErr w:type="spellStart"/>
               <w:r>
                 <w:rPr>
@@ -15328,7 +15872,7 @@
                 <w:szCs w:val="27"/>
               </w:rPr>
             </w:pPr>
-            <w:hyperlink r:id="rId88" w:anchor="Selection()" w:history="1">
+            <w:hyperlink r:id="rId89" w:anchor="Selection()" w:history="1">
               <w:proofErr w:type="spellStart"/>
               <w:proofErr w:type="gramStart"/>
               <w:r>
@@ -15421,7 +15965,7 @@
                 <w:szCs w:val="27"/>
               </w:rPr>
             </w:pPr>
-            <w:hyperlink r:id="rId89" w:anchor="Selection(int)" w:history="1">
+            <w:hyperlink r:id="rId90" w:anchor="Selection(int)" w:history="1">
               <w:proofErr w:type="spellStart"/>
               <w:proofErr w:type="gramStart"/>
               <w:r>
@@ -15707,7 +16251,7 @@
                 <w:szCs w:val="27"/>
               </w:rPr>
             </w:pPr>
-            <w:hyperlink r:id="rId90" w:anchor="selectionner(darwin.interfaces.IPopulation)" w:history="1">
+            <w:hyperlink r:id="rId91" w:anchor="selectionner(darwin.interfaces.IPopulation)" w:history="1">
               <w:proofErr w:type="spellStart"/>
               <w:proofErr w:type="gramStart"/>
               <w:r>
@@ -15865,7 +16409,7 @@
                 <w:szCs w:val="27"/>
               </w:rPr>
             </w:pPr>
-            <w:hyperlink r:id="rId91" w:anchor="selectionPossible(darwin.interfaces.IPopulation)" w:history="1">
+            <w:hyperlink r:id="rId92" w:anchor="selectionPossible(darwin.interfaces.IPopulation)" w:history="1">
               <w:proofErr w:type="spellStart"/>
               <w:proofErr w:type="gramStart"/>
               <w:r>
@@ -16095,7 +16639,7 @@
                 <w:szCs w:val="27"/>
               </w:rPr>
             </w:pPr>
-            <w:hyperlink r:id="rId92" w:anchor="probabilite" w:history="1">
+            <w:hyperlink r:id="rId93" w:anchor="probabilite" w:history="1">
               <w:proofErr w:type="spellStart"/>
               <w:r>
                 <w:rPr>
@@ -16274,7 +16818,7 @@
                 <w:szCs w:val="27"/>
               </w:rPr>
             </w:pPr>
-            <w:hyperlink r:id="rId93" w:anchor="CrossOver()" w:history="1">
+            <w:hyperlink r:id="rId94" w:anchor="CrossOver()" w:history="1">
               <w:proofErr w:type="spellStart"/>
               <w:proofErr w:type="gramStart"/>
               <w:r>
@@ -16367,7 +16911,7 @@
                 <w:szCs w:val="27"/>
               </w:rPr>
             </w:pPr>
-            <w:hyperlink r:id="rId94" w:anchor="CrossOver(double)" w:history="1">
+            <w:hyperlink r:id="rId95" w:anchor="CrossOver(double)" w:history="1">
               <w:proofErr w:type="spellStart"/>
               <w:proofErr w:type="gramStart"/>
               <w:r>
@@ -16429,14 +16973,6 @@
                 <w:szCs w:val="27"/>
               </w:rPr>
               <w:br/>
-            </w:r>
-            <w:r>
-              <w:rPr>
-                <w:color w:val="000000"/>
-                <w:sz w:val="18"/>
-                <w:szCs w:val="27"/>
-              </w:rPr>
-              <w:lastRenderedPageBreak/>
               <w:t>          Constructeur basique</w:t>
             </w:r>
           </w:p>
@@ -16451,7 +16987,6 @@
           <w:szCs w:val="27"/>
           <w:shd w:val="clear" w:color="auto" w:fill="FFFFFF"/>
         </w:rPr>
-        <w:lastRenderedPageBreak/>
         <w:t> </w:t>
       </w:r>
     </w:p>
@@ -16642,7 +17177,7 @@
                 <w:szCs w:val="27"/>
               </w:rPr>
             </w:pPr>
-            <w:hyperlink r:id="rId95" w:anchor="crossOver(darwin.interfaces.IIndividu, darwin.interfaces.IIndividu)" w:history="1">
+            <w:hyperlink r:id="rId96" w:anchor="crossOver(darwin.interfaces.IIndividu, darwin.interfaces.IIndividu)" w:history="1">
               <w:proofErr w:type="spellStart"/>
               <w:proofErr w:type="gramStart"/>
               <w:r>
@@ -16877,7 +17412,7 @@
                 <w:szCs w:val="27"/>
               </w:rPr>
             </w:pPr>
-            <w:hyperlink r:id="rId96" w:anchor="doCrossOver()" w:history="1">
+            <w:hyperlink r:id="rId97" w:anchor="doCrossOver()" w:history="1">
               <w:proofErr w:type="spellStart"/>
               <w:proofErr w:type="gramStart"/>
               <w:r>
@@ -17046,7 +17581,7 @@
                 <w:szCs w:val="27"/>
               </w:rPr>
             </w:pPr>
-            <w:hyperlink r:id="rId97" w:anchor="probabilite" w:history="1">
+            <w:hyperlink r:id="rId98" w:anchor="probabilite" w:history="1">
               <w:proofErr w:type="spellStart"/>
               <w:r>
                 <w:rPr>
@@ -17225,7 +17760,7 @@
                 <w:szCs w:val="27"/>
               </w:rPr>
             </w:pPr>
-            <w:hyperlink r:id="rId98" w:anchor="Mutation()" w:history="1">
+            <w:hyperlink r:id="rId99" w:anchor="Mutation()" w:history="1">
               <w:proofErr w:type="gramStart"/>
               <w:r>
                 <w:rPr>
@@ -17316,7 +17851,7 @@
                 <w:szCs w:val="27"/>
               </w:rPr>
             </w:pPr>
-            <w:hyperlink r:id="rId99" w:anchor="Mutation(double)" w:history="1">
+            <w:hyperlink r:id="rId100" w:anchor="Mutation(double)" w:history="1">
               <w:proofErr w:type="gramStart"/>
               <w:r>
                 <w:rPr>
@@ -17526,7 +18061,7 @@
                 <w:szCs w:val="27"/>
               </w:rPr>
             </w:pPr>
-            <w:hyperlink r:id="rId100" w:anchor="doMutation()" w:history="1">
+            <w:hyperlink r:id="rId101" w:anchor="doMutation()" w:history="1">
               <w:proofErr w:type="spellStart"/>
               <w:proofErr w:type="gramStart"/>
               <w:r>
@@ -17628,7 +18163,7 @@
                 <w:szCs w:val="27"/>
               </w:rPr>
             </w:pPr>
-            <w:hyperlink r:id="rId101" w:anchor="mutationCaracteristiquePossible(darwin.interfaces.ICaracteristique)" w:history="1">
+            <w:hyperlink r:id="rId102" w:anchor="mutationCaracteristiquePossible(darwin.interfaces.ICaracteristique)" w:history="1">
               <w:proofErr w:type="gramStart"/>
               <w:r>
                 <w:rPr>
@@ -17652,7 +18187,7 @@
               </w:rPr>
               <w:t>(</w:t>
             </w:r>
-            <w:hyperlink r:id="rId102" w:tooltip="interface in darwin.interfaces" w:history="1">
+            <w:hyperlink r:id="rId103" w:tooltip="interface in darwin.interfaces" w:history="1">
               <w:r>
                 <w:rPr>
                   <w:rStyle w:val="Lienhypertexte"/>
@@ -17748,7 +18283,7 @@
                 <w:szCs w:val="27"/>
               </w:rPr>
             </w:pPr>
-            <w:hyperlink r:id="rId103" w:anchor="mutationIndividuPossible(darwin.interfaces.IIndividu)" w:history="1">
+            <w:hyperlink r:id="rId104" w:anchor="mutationIndividuPossible(darwin.interfaces.IIndividu)" w:history="1">
               <w:proofErr w:type="spellStart"/>
               <w:proofErr w:type="gramStart"/>
               <w:r>
@@ -17942,7 +18477,7 @@
                 <w:szCs w:val="27"/>
               </w:rPr>
             </w:pPr>
-            <w:hyperlink r:id="rId104" w:anchor="muter(darwin.interfaces.IIndividu)" w:history="1">
+            <w:hyperlink r:id="rId105" w:anchor="muter(darwin.interfaces.IIndividu)" w:history="1">
               <w:proofErr w:type="gramStart"/>
               <w:r>
                 <w:rPr>
@@ -18207,7 +18742,7 @@
                 <w:szCs w:val="27"/>
               </w:rPr>
             </w:pPr>
-            <w:hyperlink r:id="rId105" w:anchor="iterations" w:history="1">
+            <w:hyperlink r:id="rId106" w:anchor="iterations" w:history="1">
               <w:proofErr w:type="spellStart"/>
               <w:r>
                 <w:rPr>
@@ -18378,7 +18913,7 @@
                 <w:szCs w:val="27"/>
               </w:rPr>
             </w:pPr>
-            <w:hyperlink r:id="rId106" w:anchor="ConditionArret()" w:history="1">
+            <w:hyperlink r:id="rId107" w:anchor="ConditionArret()" w:history="1">
               <w:proofErr w:type="spellStart"/>
               <w:proofErr w:type="gramStart"/>
               <w:r>
@@ -18471,7 +19006,7 @@
                 <w:szCs w:val="27"/>
               </w:rPr>
             </w:pPr>
-            <w:hyperlink r:id="rId107" w:anchor="ConditionArret(int)" w:history="1">
+            <w:hyperlink r:id="rId108" w:anchor="ConditionArret(int)" w:history="1">
               <w:proofErr w:type="spellStart"/>
               <w:proofErr w:type="gramStart"/>
               <w:r>
@@ -18692,7 +19227,7 @@
                 <w:szCs w:val="27"/>
               </w:rPr>
             </w:pPr>
-            <w:hyperlink r:id="rId108" w:anchor="getNombreIteration()" w:history="1">
+            <w:hyperlink r:id="rId109" w:anchor="getNombreIteration()" w:history="1">
               <w:proofErr w:type="spellStart"/>
               <w:proofErr w:type="gramStart"/>
               <w:r>
@@ -18765,7 +19300,6 @@
                 <w:color w:val="000000"/>
                 <w:sz w:val="18"/>
               </w:rPr>
-              <w:lastRenderedPageBreak/>
               <w:t>abstract  </w:t>
             </w:r>
             <w:proofErr w:type="spellStart"/>
@@ -18795,7 +19329,7 @@
                 <w:szCs w:val="27"/>
               </w:rPr>
             </w:pPr>
-            <w:hyperlink r:id="rId109" w:anchor="isSatisfied(darwin.interfaces.IPopulation)" w:history="1">
+            <w:hyperlink r:id="rId110" w:anchor="isSatisfied(darwin.interfaces.IPopulation)" w:history="1">
               <w:proofErr w:type="spellStart"/>
               <w:proofErr w:type="gramStart"/>
               <w:r>
@@ -18989,7 +19523,7 @@
                 <w:szCs w:val="27"/>
               </w:rPr>
             </w:pPr>
-            <w:hyperlink r:id="rId110" w:anchor="nextConditionArret()" w:history="1">
+            <w:hyperlink r:id="rId111" w:anchor="nextConditionArret()" w:history="1">
               <w:proofErr w:type="spellStart"/>
               <w:proofErr w:type="gramStart"/>
               <w:r>
@@ -19127,7 +19661,7 @@
                 <w:szCs w:val="27"/>
               </w:rPr>
             </w:pPr>
-            <w:hyperlink r:id="rId111" w:anchor="nextEnvironnement()" w:history="1">
+            <w:hyperlink r:id="rId112" w:anchor="nextEnvironnement()" w:history="1">
               <w:proofErr w:type="spellStart"/>
               <w:proofErr w:type="gramStart"/>
               <w:r>
@@ -19177,7 +19711,7 @@
     </w:tbl>
     <w:p/>
     <w:sectPr>
-      <w:footerReference w:type="default" r:id="rId112"/>
+      <w:footerReference w:type="default" r:id="rId113"/>
       <w:pgSz w:w="11906" w:h="16838"/>
       <w:pgMar w:top="1417" w:right="1417" w:bottom="1417" w:left="1417" w:header="708" w:footer="708" w:gutter="0"/>
       <w:pgBorders w:offsetFrom="page">
@@ -19791,7 +20325,6 @@
   <w:style w:type="character" w:default="1" w:styleId="Policepardfaut">
     <w:name w:val="Default Paragraph Font"/>
     <w:uiPriority w:val="1"/>
-    <w:semiHidden/>
     <w:unhideWhenUsed/>
   </w:style>
   <w:style w:type="table" w:default="1" w:styleId="TableauNormal">
@@ -21041,7 +21574,6 @@
   <w:style w:type="character" w:default="1" w:styleId="Policepardfaut">
     <w:name w:val="Default Paragraph Font"/>
     <w:uiPriority w:val="1"/>
-    <w:semiHidden/>
     <w:unhideWhenUsed/>
   </w:style>
   <w:style w:type="table" w:default="1" w:styleId="TableauNormal">
@@ -22025,11 +22557,12 @@
     <w:rsidRoot w:val="000E2956"/>
     <w:rsid w:val="00005E28"/>
     <w:rsid w:val="000E2956"/>
+    <w:rsid w:val="001E1077"/>
     <w:rsid w:val="00312852"/>
-    <w:rsid w:val="005476B6"/>
     <w:rsid w:val="006C60D6"/>
     <w:rsid w:val="007865B5"/>
     <w:rsid w:val="00AC2733"/>
+    <w:rsid w:val="00D0137A"/>
     <w:rsid w:val="00DA6DBB"/>
   </w:rsids>
   <m:mathPr>
@@ -22757,7 +23290,7 @@
 </file>
 
 <file path=customXml/itemProps1.xml><?xml version="1.0" encoding="utf-8"?>
-<ds:datastoreItem xmlns:ds="http://schemas.openxmlformats.org/officeDocument/2006/customXml" ds:itemID="{F49B8E0A-FB18-46E1-8DD4-874C8C4C9F89}">
+<ds:datastoreItem xmlns:ds="http://schemas.openxmlformats.org/officeDocument/2006/customXml" ds:itemID="{E6796F79-17DA-4F47-B22D-77276E67417B}">
   <ds:schemaRefs>
     <ds:schemaRef ds:uri="http://schemas.openxmlformats.org/officeDocument/2006/bibliography"/>
   </ds:schemaRefs>

</xml_diff>